<commit_message>
Modification de la description des cas d'utilisation (il est desormais fini)
</commit_message>
<xml_diff>
--- a/Documentation_En_Cours/CAS D’UTILISATION.docx
+++ b/Documentation_En_Cours/CAS D’UTILISATION.docx
@@ -467,6 +467,13 @@
         </w:rPr>
         <w:t xml:space="preserve"> </w:t>
       </w:r>
+      <w:r>
+        <w:rPr>
+          <w:sz w:val="24"/>
+          <w:szCs w:val="24"/>
+        </w:rPr>
+        <w:t>S’identifier</w:t>
+      </w:r>
     </w:p>
     <w:p>
       <w:pPr>
@@ -481,13 +488,6 @@
           <w:szCs w:val="24"/>
         </w:rPr>
         <w:t>Cas étendu :</w:t>
-      </w:r>
-      <w:r>
-        <w:rPr>
-          <w:sz w:val="24"/>
-          <w:szCs w:val="24"/>
-        </w:rPr>
-        <w:t xml:space="preserve"> S’inscrire</w:t>
       </w:r>
     </w:p>
     <w:p>
@@ -780,7 +780,7 @@
           <w:sz w:val="24"/>
           <w:szCs w:val="24"/>
         </w:rPr>
-        <w:t xml:space="preserve"> S’identifier</w:t>
+        <w:t xml:space="preserve"> </w:t>
       </w:r>
     </w:p>
     <w:p>
@@ -921,6 +921,8 @@
         </w:rPr>
         <w:t xml:space="preserve"> Sélectionnez la devise souhaitée dans la partie “Devise” sur le  bandeau de tête de l’application</w:t>
       </w:r>
+      <w:bookmarkStart w:id="0" w:name="_GoBack"/>
+      <w:bookmarkEnd w:id="0"/>
     </w:p>
     <w:p>
       <w:pPr>
@@ -1035,7 +1037,7 @@
           <w:sz w:val="24"/>
           <w:szCs w:val="24"/>
         </w:rPr>
-        <w:t xml:space="preserve"> Gérer ses comptes</w:t>
+        <w:t xml:space="preserve"> </w:t>
       </w:r>
     </w:p>
     <w:p>
@@ -1373,7 +1375,7 @@
           <w:sz w:val="24"/>
           <w:szCs w:val="24"/>
         </w:rPr>
-        <w:t xml:space="preserve"> Gérer ses comptes</w:t>
+        <w:t xml:space="preserve"> </w:t>
       </w:r>
     </w:p>
     <w:p>
@@ -1681,7 +1683,7 @@
           <w:sz w:val="24"/>
           <w:szCs w:val="24"/>
         </w:rPr>
-        <w:t>Cas étendu : Gérer ses comptes</w:t>
+        <w:t xml:space="preserve">Cas étendu : </w:t>
       </w:r>
     </w:p>
     <w:p>
@@ -1731,8 +1733,6 @@
         </w:rPr>
         <w:t xml:space="preserve"> Inscrit</w:t>
       </w:r>
-      <w:bookmarkStart w:id="0" w:name="_GoBack"/>
-      <w:bookmarkEnd w:id="0"/>
     </w:p>
     <w:p>
       <w:pPr>
@@ -2043,7 +2043,7 @@
           <w:sz w:val="24"/>
           <w:szCs w:val="24"/>
         </w:rPr>
-        <w:t xml:space="preserve"> Gérer ses comptes</w:t>
+        <w:t xml:space="preserve"> </w:t>
       </w:r>
     </w:p>
     <w:p>
@@ -2392,7 +2392,7 @@
           <w:sz w:val="24"/>
           <w:szCs w:val="24"/>
         </w:rPr>
-        <w:t>Cas étendu : Gérer ses comptes</w:t>
+        <w:t xml:space="preserve">Cas étendu : </w:t>
       </w:r>
     </w:p>
     <w:p>
@@ -2679,17 +2679,298 @@
           <w:sz w:val="28"/>
           <w:szCs w:val="28"/>
         </w:rPr>
+        <w:t>Cas 9 : Ajouter une banque en favoris</w:t>
+      </w:r>
+    </w:p>
+    <w:p>
+      <w:pPr>
+        <w:rPr>
+          <w:sz w:val="24"/>
+          <w:szCs w:val="24"/>
+        </w:rPr>
+      </w:pPr>
+      <w:r>
+        <w:rPr>
+          <w:sz w:val="24"/>
+          <w:szCs w:val="24"/>
+        </w:rPr>
         <w:t xml:space="preserve">Cas </w:t>
       </w:r>
-      <w:r>
+      <w:proofErr w:type="gramStart"/>
+      <w:r>
+        <w:rPr>
+          <w:sz w:val="24"/>
+          <w:szCs w:val="24"/>
+        </w:rPr>
+        <w:t>inclus:</w:t>
+      </w:r>
+      <w:proofErr w:type="gramEnd"/>
+      <w:r>
+        <w:rPr>
+          <w:sz w:val="24"/>
+          <w:szCs w:val="24"/>
+        </w:rPr>
+        <w:t xml:space="preserve"> </w:t>
+      </w:r>
+      <w:r>
+        <w:rPr>
+          <w:sz w:val="24"/>
+          <w:szCs w:val="24"/>
+        </w:rPr>
+        <w:t>S’identifier</w:t>
+      </w:r>
+    </w:p>
+    <w:p>
+      <w:pPr>
+        <w:rPr>
+          <w:sz w:val="24"/>
+          <w:szCs w:val="24"/>
+        </w:rPr>
+      </w:pPr>
+      <w:r>
+        <w:rPr>
+          <w:sz w:val="24"/>
+          <w:szCs w:val="24"/>
+        </w:rPr>
+        <w:t xml:space="preserve">Cas étendu : </w:t>
+      </w:r>
+    </w:p>
+    <w:p>
+      <w:pPr>
+        <w:rPr>
+          <w:sz w:val="24"/>
+          <w:szCs w:val="24"/>
+        </w:rPr>
+      </w:pPr>
+      <w:proofErr w:type="gramStart"/>
+      <w:r>
+        <w:rPr>
+          <w:sz w:val="24"/>
+          <w:szCs w:val="24"/>
+        </w:rPr>
+        <w:t>Description:</w:t>
+      </w:r>
+      <w:proofErr w:type="gramEnd"/>
+      <w:r>
+        <w:rPr>
+          <w:sz w:val="24"/>
+          <w:szCs w:val="24"/>
+        </w:rPr>
+        <w:t xml:space="preserve"> Permet d’ajouter une banque dans les favoris</w:t>
+      </w:r>
+    </w:p>
+    <w:p>
+      <w:pPr>
+        <w:rPr>
+          <w:sz w:val="24"/>
+          <w:szCs w:val="24"/>
+        </w:rPr>
+      </w:pPr>
+      <w:proofErr w:type="gramStart"/>
+      <w:r>
+        <w:rPr>
+          <w:sz w:val="24"/>
+          <w:szCs w:val="24"/>
+        </w:rPr>
+        <w:t>Acteur:</w:t>
+      </w:r>
+      <w:proofErr w:type="gramEnd"/>
+      <w:r>
+        <w:rPr>
+          <w:sz w:val="24"/>
+          <w:szCs w:val="24"/>
+        </w:rPr>
+        <w:t xml:space="preserve"> Inscrit</w:t>
+      </w:r>
+    </w:p>
+    <w:p>
+      <w:pPr>
+        <w:rPr>
+          <w:sz w:val="24"/>
+          <w:szCs w:val="24"/>
+        </w:rPr>
+      </w:pPr>
+    </w:p>
+    <w:p>
+      <w:pPr>
+        <w:rPr>
+          <w:sz w:val="24"/>
+          <w:szCs w:val="24"/>
+        </w:rPr>
+      </w:pPr>
+      <w:r>
+        <w:rPr>
+          <w:i/>
+          <w:color w:val="3D85C6"/>
+          <w:sz w:val="24"/>
+          <w:szCs w:val="24"/>
+        </w:rPr>
+        <w:t xml:space="preserve">Scénario </w:t>
+      </w:r>
+      <w:proofErr w:type="gramStart"/>
+      <w:r>
+        <w:rPr>
+          <w:i/>
+          <w:color w:val="3D85C6"/>
+          <w:sz w:val="24"/>
+          <w:szCs w:val="24"/>
+        </w:rPr>
+        <w:t>1:</w:t>
+      </w:r>
+      <w:proofErr w:type="gramEnd"/>
+      <w:r>
+        <w:rPr>
+          <w:sz w:val="24"/>
+          <w:szCs w:val="24"/>
+        </w:rPr>
+        <w:t xml:space="preserve"> </w:t>
+      </w:r>
+      <w:r>
+        <w:rPr>
+          <w:sz w:val="24"/>
+          <w:szCs w:val="24"/>
+        </w:rPr>
+        <w:tab/>
+        <w:t>1: Ajouter une banque dans les favoris</w:t>
+      </w:r>
+    </w:p>
+    <w:p>
+      <w:pPr>
+        <w:rPr>
+          <w:sz w:val="24"/>
+          <w:szCs w:val="24"/>
+        </w:rPr>
+      </w:pPr>
+      <w:r>
+        <w:rPr>
+          <w:sz w:val="24"/>
+          <w:szCs w:val="24"/>
+        </w:rPr>
+        <w:t xml:space="preserve">            </w:t>
+      </w:r>
+      <w:r>
+        <w:rPr>
+          <w:sz w:val="24"/>
+          <w:szCs w:val="24"/>
+        </w:rPr>
+        <w:tab/>
+      </w:r>
+      <w:proofErr w:type="gramStart"/>
+      <w:r>
+        <w:rPr>
+          <w:sz w:val="24"/>
+          <w:szCs w:val="24"/>
+        </w:rPr>
+        <w:t>2:</w:t>
+      </w:r>
+      <w:proofErr w:type="gramEnd"/>
+      <w:r>
+        <w:rPr>
+          <w:sz w:val="24"/>
+          <w:szCs w:val="24"/>
+        </w:rPr>
+        <w:t xml:space="preserve"> Cliquez sur “Compte”</w:t>
+      </w:r>
+    </w:p>
+    <w:p>
+      <w:pPr>
+        <w:ind w:left="720" w:firstLine="720"/>
+        <w:rPr>
+          <w:sz w:val="24"/>
+          <w:szCs w:val="24"/>
+        </w:rPr>
+      </w:pPr>
+      <w:proofErr w:type="gramStart"/>
+      <w:r>
+        <w:rPr>
+          <w:sz w:val="24"/>
+          <w:szCs w:val="24"/>
+        </w:rPr>
+        <w:t>4:</w:t>
+      </w:r>
+      <w:proofErr w:type="gramEnd"/>
+      <w:r>
+        <w:rPr>
+          <w:sz w:val="24"/>
+          <w:szCs w:val="24"/>
+        </w:rPr>
+        <w:t xml:space="preserve"> Sélectionnez la banque à ajouter dans la liste déroulante « favoris »</w:t>
+      </w:r>
+    </w:p>
+    <w:p>
+      <w:pPr>
+        <w:ind w:left="720" w:firstLine="720"/>
+        <w:rPr>
+          <w:sz w:val="24"/>
+          <w:szCs w:val="24"/>
+        </w:rPr>
+      </w:pPr>
+      <w:proofErr w:type="gramStart"/>
+      <w:r>
+        <w:rPr>
+          <w:sz w:val="24"/>
+          <w:szCs w:val="24"/>
+        </w:rPr>
+        <w:t>5:</w:t>
+      </w:r>
+      <w:proofErr w:type="gramEnd"/>
+      <w:r>
+        <w:rPr>
+          <w:sz w:val="24"/>
+          <w:szCs w:val="24"/>
+        </w:rPr>
+        <w:t xml:space="preserve"> Cliquez sur valider</w:t>
+      </w:r>
+    </w:p>
+    <w:p>
+      <w:pPr>
+        <w:rPr>
+          <w:sz w:val="24"/>
+          <w:szCs w:val="24"/>
+        </w:rPr>
+      </w:pPr>
+    </w:p>
+    <w:p>
+      <w:pPr>
+        <w:rPr>
+          <w:sz w:val="24"/>
+          <w:szCs w:val="24"/>
+        </w:rPr>
+      </w:pPr>
+    </w:p>
+    <w:p>
+      <w:pPr>
+        <w:rPr>
+          <w:sz w:val="24"/>
+          <w:szCs w:val="24"/>
+        </w:rPr>
+      </w:pPr>
+    </w:p>
+    <w:p>
+      <w:pPr>
+        <w:rPr>
+          <w:sz w:val="24"/>
+          <w:szCs w:val="24"/>
+        </w:rPr>
+      </w:pPr>
+    </w:p>
+    <w:p>
+      <w:pPr>
+        <w:rPr>
+          <w:sz w:val="24"/>
+          <w:szCs w:val="24"/>
+        </w:rPr>
+      </w:pPr>
+    </w:p>
+    <w:p>
+      <w:pPr>
         <w:rPr>
           <w:b/>
           <w:color w:val="0B5394"/>
           <w:sz w:val="28"/>
           <w:szCs w:val="28"/>
         </w:rPr>
-        <w:t>9</w:t>
-      </w:r>
+      </w:pPr>
       <w:r>
         <w:rPr>
           <w:b/>
@@ -2697,7 +2978,8 @@
           <w:sz w:val="28"/>
           <w:szCs w:val="28"/>
         </w:rPr>
-        <w:t xml:space="preserve"> : </w:t>
+        <w:lastRenderedPageBreak/>
+        <w:t xml:space="preserve">Cas </w:t>
       </w:r>
       <w:r>
         <w:rPr>
@@ -2706,338 +2988,333 @@
           <w:sz w:val="28"/>
           <w:szCs w:val="28"/>
         </w:rPr>
-        <w:t>Ajouter une banque en favoris</w:t>
-      </w:r>
-    </w:p>
-    <w:p>
-      <w:pPr>
-        <w:rPr>
-          <w:sz w:val="24"/>
-          <w:szCs w:val="24"/>
-        </w:rPr>
-      </w:pPr>
-      <w:r>
-        <w:rPr>
-          <w:sz w:val="24"/>
-          <w:szCs w:val="24"/>
-        </w:rPr>
-        <w:t xml:space="preserve">Cas </w:t>
-      </w:r>
-      <w:proofErr w:type="gramStart"/>
-      <w:r>
-        <w:rPr>
-          <w:sz w:val="24"/>
-          <w:szCs w:val="24"/>
-        </w:rPr>
-        <w:t>inclus:</w:t>
-      </w:r>
-      <w:proofErr w:type="gramEnd"/>
-      <w:r>
-        <w:rPr>
-          <w:sz w:val="24"/>
-          <w:szCs w:val="24"/>
-        </w:rPr>
-        <w:t xml:space="preserve"> </w:t>
-      </w:r>
-      <w:r>
-        <w:rPr>
-          <w:sz w:val="24"/>
-          <w:szCs w:val="24"/>
-        </w:rPr>
-        <w:t>S’identifier</w:t>
-      </w:r>
-    </w:p>
-    <w:p>
-      <w:pPr>
-        <w:rPr>
-          <w:sz w:val="24"/>
-          <w:szCs w:val="24"/>
-        </w:rPr>
-      </w:pPr>
-      <w:r>
-        <w:rPr>
-          <w:sz w:val="24"/>
-          <w:szCs w:val="24"/>
-        </w:rPr>
-        <w:t>Cas étendu : Gérer ses comptes</w:t>
-      </w:r>
-    </w:p>
-    <w:p>
-      <w:pPr>
-        <w:rPr>
-          <w:sz w:val="24"/>
-          <w:szCs w:val="24"/>
-        </w:rPr>
-      </w:pPr>
-      <w:proofErr w:type="gramStart"/>
-      <w:r>
-        <w:rPr>
-          <w:sz w:val="24"/>
-          <w:szCs w:val="24"/>
-        </w:rPr>
-        <w:t>Description:</w:t>
-      </w:r>
-      <w:proofErr w:type="gramEnd"/>
-      <w:r>
-        <w:rPr>
-          <w:sz w:val="24"/>
-          <w:szCs w:val="24"/>
-        </w:rPr>
-        <w:t xml:space="preserve"> Permet </w:t>
-      </w:r>
-      <w:r>
-        <w:rPr>
-          <w:sz w:val="24"/>
-          <w:szCs w:val="24"/>
-        </w:rPr>
-        <w:t>d’ajouter une banque dans les favoris</w:t>
-      </w:r>
-    </w:p>
-    <w:p>
-      <w:pPr>
-        <w:rPr>
-          <w:sz w:val="24"/>
-          <w:szCs w:val="24"/>
-        </w:rPr>
-      </w:pPr>
-      <w:proofErr w:type="gramStart"/>
-      <w:r>
-        <w:rPr>
-          <w:sz w:val="24"/>
-          <w:szCs w:val="24"/>
-        </w:rPr>
-        <w:t>Acteur:</w:t>
-      </w:r>
-      <w:proofErr w:type="gramEnd"/>
-      <w:r>
-        <w:rPr>
-          <w:sz w:val="24"/>
-          <w:szCs w:val="24"/>
-        </w:rPr>
-        <w:t xml:space="preserve"> Inscrit</w:t>
-      </w:r>
-    </w:p>
-    <w:p>
-      <w:pPr>
-        <w:rPr>
-          <w:sz w:val="24"/>
-          <w:szCs w:val="24"/>
-        </w:rPr>
-      </w:pPr>
-    </w:p>
-    <w:p>
-      <w:pPr>
-        <w:rPr>
-          <w:sz w:val="24"/>
-          <w:szCs w:val="24"/>
-        </w:rPr>
-      </w:pPr>
-      <w:r>
-        <w:rPr>
-          <w:i/>
-          <w:color w:val="3D85C6"/>
-          <w:sz w:val="24"/>
-          <w:szCs w:val="24"/>
-        </w:rPr>
-        <w:t xml:space="preserve">Scénario </w:t>
-      </w:r>
-      <w:proofErr w:type="gramStart"/>
-      <w:r>
-        <w:rPr>
-          <w:i/>
-          <w:color w:val="3D85C6"/>
-          <w:sz w:val="24"/>
-          <w:szCs w:val="24"/>
-        </w:rPr>
-        <w:t>1</w:t>
-      </w:r>
-      <w:r>
-        <w:rPr>
-          <w:i/>
-          <w:color w:val="3D85C6"/>
-          <w:sz w:val="24"/>
-          <w:szCs w:val="24"/>
-        </w:rPr>
-        <w:t>:</w:t>
-      </w:r>
-      <w:proofErr w:type="gramEnd"/>
-      <w:r>
-        <w:rPr>
-          <w:sz w:val="24"/>
-          <w:szCs w:val="24"/>
-        </w:rPr>
-        <w:t xml:space="preserve"> </w:t>
-      </w:r>
-      <w:r>
-        <w:rPr>
-          <w:sz w:val="24"/>
-          <w:szCs w:val="24"/>
-        </w:rPr>
-        <w:tab/>
-        <w:t xml:space="preserve">1: </w:t>
-      </w:r>
-      <w:r>
-        <w:rPr>
-          <w:sz w:val="24"/>
-          <w:szCs w:val="24"/>
-        </w:rPr>
-        <w:t>Ajouter une banque dans les favoris</w:t>
-      </w:r>
-    </w:p>
-    <w:p>
-      <w:pPr>
-        <w:rPr>
-          <w:sz w:val="24"/>
-          <w:szCs w:val="24"/>
-        </w:rPr>
-      </w:pPr>
-      <w:r>
-        <w:rPr>
-          <w:sz w:val="24"/>
-          <w:szCs w:val="24"/>
-        </w:rPr>
-        <w:t xml:space="preserve">            </w:t>
-      </w:r>
-      <w:r>
-        <w:rPr>
-          <w:sz w:val="24"/>
-          <w:szCs w:val="24"/>
-        </w:rPr>
-        <w:tab/>
-      </w:r>
-      <w:proofErr w:type="gramStart"/>
-      <w:r>
-        <w:rPr>
-          <w:sz w:val="24"/>
-          <w:szCs w:val="24"/>
-        </w:rPr>
-        <w:t>2:</w:t>
-      </w:r>
-      <w:proofErr w:type="gramEnd"/>
-      <w:r>
-        <w:rPr>
-          <w:sz w:val="24"/>
-          <w:szCs w:val="24"/>
-        </w:rPr>
-        <w:t xml:space="preserve"> Cliquez sur “Compte”</w:t>
-      </w:r>
-    </w:p>
-    <w:p>
-      <w:pPr>
-        <w:ind w:left="720" w:firstLine="720"/>
-        <w:rPr>
-          <w:sz w:val="24"/>
-          <w:szCs w:val="24"/>
-        </w:rPr>
-      </w:pPr>
-      <w:proofErr w:type="gramStart"/>
-      <w:r>
-        <w:rPr>
-          <w:sz w:val="24"/>
-          <w:szCs w:val="24"/>
-        </w:rPr>
-        <w:t>4:</w:t>
-      </w:r>
-      <w:proofErr w:type="gramEnd"/>
-      <w:r>
-        <w:rPr>
-          <w:sz w:val="24"/>
-          <w:szCs w:val="24"/>
-        </w:rPr>
-        <w:t xml:space="preserve"> Sélectionnez l</w:t>
-      </w:r>
-      <w:r>
-        <w:rPr>
-          <w:sz w:val="24"/>
-          <w:szCs w:val="24"/>
-        </w:rPr>
-        <w:t>a banque à ajouter dans la liste déroulante « favoris »</w:t>
-      </w:r>
-    </w:p>
-    <w:p>
-      <w:pPr>
-        <w:ind w:left="720" w:firstLine="720"/>
-        <w:rPr>
-          <w:sz w:val="24"/>
-          <w:szCs w:val="24"/>
-        </w:rPr>
-      </w:pPr>
-      <w:proofErr w:type="gramStart"/>
-      <w:r>
-        <w:rPr>
-          <w:sz w:val="24"/>
-          <w:szCs w:val="24"/>
-        </w:rPr>
-        <w:t>5:</w:t>
-      </w:r>
-      <w:proofErr w:type="gramEnd"/>
-      <w:r>
-        <w:rPr>
-          <w:sz w:val="24"/>
-          <w:szCs w:val="24"/>
-        </w:rPr>
-        <w:t xml:space="preserve"> Cliquez sur valider</w:t>
-      </w:r>
-    </w:p>
-    <w:p>
-      <w:pPr>
-        <w:rPr>
-          <w:sz w:val="24"/>
-          <w:szCs w:val="24"/>
-        </w:rPr>
-      </w:pPr>
-    </w:p>
-    <w:p>
-      <w:pPr>
-        <w:rPr>
-          <w:sz w:val="24"/>
-          <w:szCs w:val="24"/>
-        </w:rPr>
-      </w:pPr>
-    </w:p>
-    <w:p>
-      <w:pPr>
-        <w:rPr>
-          <w:sz w:val="24"/>
-          <w:szCs w:val="24"/>
-        </w:rPr>
-      </w:pPr>
-    </w:p>
-    <w:p>
-      <w:pPr>
-        <w:rPr>
-          <w:sz w:val="24"/>
-          <w:szCs w:val="24"/>
-        </w:rPr>
-      </w:pPr>
-    </w:p>
-    <w:p>
-      <w:pPr>
-        <w:rPr>
-          <w:sz w:val="24"/>
-          <w:szCs w:val="24"/>
-        </w:rPr>
-      </w:pPr>
-    </w:p>
-    <w:p>
-      <w:pPr>
+        <w:t>10</w:t>
+      </w:r>
+      <w:r>
         <w:rPr>
           <w:b/>
           <w:color w:val="0B5394"/>
           <w:sz w:val="28"/>
           <w:szCs w:val="28"/>
         </w:rPr>
-      </w:pPr>
-      <w:r>
+        <w:t xml:space="preserve"> : Supprimer une banque des favoris</w:t>
+      </w:r>
+    </w:p>
+    <w:p>
+      <w:pPr>
+        <w:rPr>
+          <w:sz w:val="24"/>
+          <w:szCs w:val="24"/>
+        </w:rPr>
+      </w:pPr>
+      <w:r>
+        <w:rPr>
+          <w:sz w:val="24"/>
+          <w:szCs w:val="24"/>
+        </w:rPr>
+        <w:t xml:space="preserve">Cas </w:t>
+      </w:r>
+      <w:proofErr w:type="gramStart"/>
+      <w:r>
+        <w:rPr>
+          <w:sz w:val="24"/>
+          <w:szCs w:val="24"/>
+        </w:rPr>
+        <w:t>inclus:</w:t>
+      </w:r>
+      <w:proofErr w:type="gramEnd"/>
+      <w:r>
+        <w:rPr>
+          <w:sz w:val="24"/>
+          <w:szCs w:val="24"/>
+        </w:rPr>
+        <w:t xml:space="preserve"> </w:t>
+      </w:r>
+      <w:r>
+        <w:rPr>
+          <w:sz w:val="24"/>
+          <w:szCs w:val="24"/>
+        </w:rPr>
+        <w:t>S’identifier</w:t>
+      </w:r>
+    </w:p>
+    <w:p>
+      <w:pPr>
+        <w:rPr>
+          <w:sz w:val="24"/>
+          <w:szCs w:val="24"/>
+        </w:rPr>
+      </w:pPr>
+      <w:r>
+        <w:rPr>
+          <w:sz w:val="24"/>
+          <w:szCs w:val="24"/>
+        </w:rPr>
+        <w:t xml:space="preserve">Cas étendu : </w:t>
+      </w:r>
+    </w:p>
+    <w:p>
+      <w:pPr>
+        <w:rPr>
+          <w:sz w:val="24"/>
+          <w:szCs w:val="24"/>
+        </w:rPr>
+      </w:pPr>
+      <w:proofErr w:type="gramStart"/>
+      <w:r>
+        <w:rPr>
+          <w:sz w:val="24"/>
+          <w:szCs w:val="24"/>
+        </w:rPr>
+        <w:t>Description:</w:t>
+      </w:r>
+      <w:proofErr w:type="gramEnd"/>
+      <w:r>
+        <w:rPr>
+          <w:sz w:val="24"/>
+          <w:szCs w:val="24"/>
+        </w:rPr>
+        <w:t xml:space="preserve"> Permet de supprimer une banque des favoris</w:t>
+      </w:r>
+    </w:p>
+    <w:p>
+      <w:pPr>
+        <w:rPr>
+          <w:sz w:val="24"/>
+          <w:szCs w:val="24"/>
+        </w:rPr>
+      </w:pPr>
+      <w:proofErr w:type="gramStart"/>
+      <w:r>
+        <w:rPr>
+          <w:sz w:val="24"/>
+          <w:szCs w:val="24"/>
+        </w:rPr>
+        <w:t>Acteur:</w:t>
+      </w:r>
+      <w:proofErr w:type="gramEnd"/>
+      <w:r>
+        <w:rPr>
+          <w:sz w:val="24"/>
+          <w:szCs w:val="24"/>
+        </w:rPr>
+        <w:t xml:space="preserve"> Inscrit</w:t>
+      </w:r>
+    </w:p>
+    <w:p>
+      <w:pPr>
+        <w:rPr>
+          <w:sz w:val="24"/>
+          <w:szCs w:val="24"/>
+        </w:rPr>
+      </w:pPr>
+    </w:p>
+    <w:p>
+      <w:pPr>
+        <w:rPr>
+          <w:sz w:val="24"/>
+          <w:szCs w:val="24"/>
+        </w:rPr>
+      </w:pPr>
+      <w:r>
+        <w:rPr>
+          <w:i/>
+          <w:color w:val="3D85C6"/>
+          <w:sz w:val="24"/>
+          <w:szCs w:val="24"/>
+        </w:rPr>
+        <w:t xml:space="preserve">Scénario </w:t>
+      </w:r>
+      <w:proofErr w:type="gramStart"/>
+      <w:r>
+        <w:rPr>
+          <w:i/>
+          <w:color w:val="3D85C6"/>
+          <w:sz w:val="24"/>
+          <w:szCs w:val="24"/>
+        </w:rPr>
+        <w:t>1:</w:t>
+      </w:r>
+      <w:proofErr w:type="gramEnd"/>
+      <w:r>
+        <w:rPr>
+          <w:sz w:val="24"/>
+          <w:szCs w:val="24"/>
+        </w:rPr>
+        <w:t xml:space="preserve"> </w:t>
+      </w:r>
+      <w:r>
+        <w:rPr>
+          <w:sz w:val="24"/>
+          <w:szCs w:val="24"/>
+        </w:rPr>
+        <w:tab/>
+        <w:t xml:space="preserve">1: </w:t>
+      </w:r>
+      <w:r>
+        <w:rPr>
+          <w:sz w:val="24"/>
+          <w:szCs w:val="24"/>
+        </w:rPr>
+        <w:t>Supprimer</w:t>
+      </w:r>
+      <w:r>
+        <w:rPr>
+          <w:sz w:val="24"/>
+          <w:szCs w:val="24"/>
+        </w:rPr>
+        <w:t xml:space="preserve"> une banque des favoris</w:t>
+      </w:r>
+    </w:p>
+    <w:p>
+      <w:pPr>
+        <w:rPr>
+          <w:sz w:val="24"/>
+          <w:szCs w:val="24"/>
+        </w:rPr>
+      </w:pPr>
+      <w:r>
+        <w:rPr>
+          <w:sz w:val="24"/>
+          <w:szCs w:val="24"/>
+        </w:rPr>
+        <w:t xml:space="preserve">            </w:t>
+      </w:r>
+      <w:r>
+        <w:rPr>
+          <w:sz w:val="24"/>
+          <w:szCs w:val="24"/>
+        </w:rPr>
+        <w:tab/>
+      </w:r>
+      <w:proofErr w:type="gramStart"/>
+      <w:r>
+        <w:rPr>
+          <w:sz w:val="24"/>
+          <w:szCs w:val="24"/>
+        </w:rPr>
+        <w:t>2:</w:t>
+      </w:r>
+      <w:proofErr w:type="gramEnd"/>
+      <w:r>
+        <w:rPr>
+          <w:sz w:val="24"/>
+          <w:szCs w:val="24"/>
+        </w:rPr>
+        <w:t xml:space="preserve"> Cliquez sur “Compte”</w:t>
+      </w:r>
+    </w:p>
+    <w:p>
+      <w:pPr>
+        <w:ind w:left="1440"/>
+        <w:rPr>
+          <w:sz w:val="24"/>
+          <w:szCs w:val="24"/>
+        </w:rPr>
+      </w:pPr>
+      <w:proofErr w:type="gramStart"/>
+      <w:r>
+        <w:rPr>
+          <w:sz w:val="24"/>
+          <w:szCs w:val="24"/>
+        </w:rPr>
+        <w:t>4:</w:t>
+      </w:r>
+      <w:proofErr w:type="gramEnd"/>
+      <w:r>
+        <w:rPr>
+          <w:sz w:val="24"/>
+          <w:szCs w:val="24"/>
+        </w:rPr>
+        <w:t xml:space="preserve"> Sélectionnez la banque à </w:t>
+      </w:r>
+      <w:r>
+        <w:rPr>
+          <w:sz w:val="24"/>
+          <w:szCs w:val="24"/>
+        </w:rPr>
+        <w:t>supprimer</w:t>
+      </w:r>
+      <w:r>
+        <w:rPr>
+          <w:sz w:val="24"/>
+          <w:szCs w:val="24"/>
+        </w:rPr>
+        <w:t xml:space="preserve"> dans la liste déroulante</w:t>
+      </w:r>
+      <w:r>
+        <w:rPr>
+          <w:sz w:val="24"/>
+          <w:szCs w:val="24"/>
+        </w:rPr>
+        <w:t xml:space="preserve"> </w:t>
+      </w:r>
+      <w:r>
+        <w:rPr>
+          <w:sz w:val="24"/>
+          <w:szCs w:val="24"/>
+        </w:rPr>
+        <w:t>« favoris »</w:t>
+      </w:r>
+    </w:p>
+    <w:p>
+      <w:pPr>
+        <w:ind w:left="720" w:firstLine="720"/>
+        <w:rPr>
+          <w:sz w:val="24"/>
+          <w:szCs w:val="24"/>
+        </w:rPr>
+      </w:pPr>
+      <w:proofErr w:type="gramStart"/>
+      <w:r>
+        <w:rPr>
+          <w:sz w:val="24"/>
+          <w:szCs w:val="24"/>
+        </w:rPr>
+        <w:t>5:</w:t>
+      </w:r>
+      <w:proofErr w:type="gramEnd"/>
+      <w:r>
+        <w:rPr>
+          <w:sz w:val="24"/>
+          <w:szCs w:val="24"/>
+        </w:rPr>
+        <w:t xml:space="preserve"> Cliquez sur valider</w:t>
+      </w:r>
+    </w:p>
+    <w:p>
+      <w:pPr>
+        <w:rPr>
+          <w:sz w:val="24"/>
+          <w:szCs w:val="24"/>
+        </w:rPr>
+      </w:pPr>
+    </w:p>
+    <w:p>
+      <w:pPr>
+        <w:rPr>
+          <w:sz w:val="24"/>
+          <w:szCs w:val="24"/>
+        </w:rPr>
+      </w:pPr>
+    </w:p>
+    <w:p>
+      <w:pPr>
+        <w:rPr>
+          <w:sz w:val="24"/>
+          <w:szCs w:val="24"/>
+        </w:rPr>
+      </w:pPr>
+    </w:p>
+    <w:p>
+      <w:pPr>
         <w:rPr>
           <w:b/>
           <w:color w:val="0B5394"/>
           <w:sz w:val="28"/>
           <w:szCs w:val="28"/>
         </w:rPr>
-        <w:lastRenderedPageBreak/>
-        <w:t xml:space="preserve">Cas </w:t>
-      </w:r>
+      </w:pPr>
       <w:r>
         <w:rPr>
           <w:b/>
@@ -3045,7 +3322,7 @@
           <w:sz w:val="28"/>
           <w:szCs w:val="28"/>
         </w:rPr>
-        <w:t>10</w:t>
+        <w:t xml:space="preserve">Cas </w:t>
       </w:r>
       <w:r>
         <w:rPr>
@@ -3054,7 +3331,7 @@
           <w:sz w:val="28"/>
           <w:szCs w:val="28"/>
         </w:rPr>
-        <w:t xml:space="preserve"> : </w:t>
+        <w:t>11</w:t>
       </w:r>
       <w:r>
         <w:rPr>
@@ -3063,7 +3340,7 @@
           <w:sz w:val="28"/>
           <w:szCs w:val="28"/>
         </w:rPr>
-        <w:t>Supprimer</w:t>
+        <w:t xml:space="preserve"> : </w:t>
       </w:r>
       <w:r>
         <w:rPr>
@@ -3072,345 +3349,328 @@
           <w:sz w:val="28"/>
           <w:szCs w:val="28"/>
         </w:rPr>
-        <w:t xml:space="preserve"> une banque </w:t>
-      </w:r>
-      <w:r>
+        <w:t>Enregistrer une échéance</w:t>
+      </w:r>
+    </w:p>
+    <w:p>
+      <w:pPr>
+        <w:rPr>
+          <w:sz w:val="24"/>
+          <w:szCs w:val="24"/>
+        </w:rPr>
+      </w:pPr>
+      <w:r>
+        <w:rPr>
+          <w:sz w:val="24"/>
+          <w:szCs w:val="24"/>
+        </w:rPr>
+        <w:t xml:space="preserve">Cas </w:t>
+      </w:r>
+      <w:proofErr w:type="gramStart"/>
+      <w:r>
+        <w:rPr>
+          <w:sz w:val="24"/>
+          <w:szCs w:val="24"/>
+        </w:rPr>
+        <w:t>inclus:</w:t>
+      </w:r>
+      <w:proofErr w:type="gramEnd"/>
+      <w:r>
+        <w:rPr>
+          <w:sz w:val="24"/>
+          <w:szCs w:val="24"/>
+        </w:rPr>
+        <w:t xml:space="preserve"> </w:t>
+      </w:r>
+      <w:r>
+        <w:rPr>
+          <w:sz w:val="24"/>
+          <w:szCs w:val="24"/>
+        </w:rPr>
+        <w:t>S’identifier</w:t>
+      </w:r>
+    </w:p>
+    <w:p>
+      <w:pPr>
+        <w:rPr>
+          <w:sz w:val="24"/>
+          <w:szCs w:val="24"/>
+        </w:rPr>
+      </w:pPr>
+      <w:r>
+        <w:rPr>
+          <w:sz w:val="24"/>
+          <w:szCs w:val="24"/>
+        </w:rPr>
+        <w:t>Cas étendu :</w:t>
+      </w:r>
+      <w:r>
+        <w:rPr>
+          <w:sz w:val="24"/>
+          <w:szCs w:val="24"/>
+        </w:rPr>
+        <w:t xml:space="preserve"> </w:t>
+      </w:r>
+    </w:p>
+    <w:p>
+      <w:pPr>
+        <w:rPr>
+          <w:sz w:val="24"/>
+          <w:szCs w:val="24"/>
+        </w:rPr>
+      </w:pPr>
+      <w:proofErr w:type="gramStart"/>
+      <w:r>
+        <w:rPr>
+          <w:sz w:val="24"/>
+          <w:szCs w:val="24"/>
+        </w:rPr>
+        <w:t>Description:</w:t>
+      </w:r>
+      <w:proofErr w:type="gramEnd"/>
+      <w:r>
+        <w:rPr>
+          <w:sz w:val="24"/>
+          <w:szCs w:val="24"/>
+        </w:rPr>
+        <w:t xml:space="preserve"> Permet d’enregistrer une </w:t>
+      </w:r>
+      <w:r>
+        <w:rPr>
+          <w:sz w:val="24"/>
+          <w:szCs w:val="24"/>
+        </w:rPr>
+        <w:t>ou plusieurs é</w:t>
+      </w:r>
+      <w:r>
+        <w:rPr>
+          <w:sz w:val="24"/>
+          <w:szCs w:val="24"/>
+        </w:rPr>
+        <w:t>chéance</w:t>
+      </w:r>
+      <w:r>
+        <w:rPr>
+          <w:sz w:val="24"/>
+          <w:szCs w:val="24"/>
+        </w:rPr>
+        <w:t>s</w:t>
+      </w:r>
+    </w:p>
+    <w:p>
+      <w:pPr>
+        <w:rPr>
+          <w:sz w:val="24"/>
+          <w:szCs w:val="24"/>
+        </w:rPr>
+      </w:pPr>
+      <w:proofErr w:type="gramStart"/>
+      <w:r>
+        <w:rPr>
+          <w:sz w:val="24"/>
+          <w:szCs w:val="24"/>
+        </w:rPr>
+        <w:t>Acteur:</w:t>
+      </w:r>
+      <w:proofErr w:type="gramEnd"/>
+      <w:r>
+        <w:rPr>
+          <w:sz w:val="24"/>
+          <w:szCs w:val="24"/>
+        </w:rPr>
+        <w:t xml:space="preserve"> Inscrit</w:t>
+      </w:r>
+    </w:p>
+    <w:p>
+      <w:pPr>
+        <w:rPr>
+          <w:sz w:val="24"/>
+          <w:szCs w:val="24"/>
+        </w:rPr>
+      </w:pPr>
+    </w:p>
+    <w:p>
+      <w:pPr>
+        <w:rPr>
+          <w:sz w:val="24"/>
+          <w:szCs w:val="24"/>
+        </w:rPr>
+      </w:pPr>
+      <w:r>
+        <w:rPr>
+          <w:i/>
+          <w:color w:val="3D85C6"/>
+          <w:sz w:val="24"/>
+          <w:szCs w:val="24"/>
+        </w:rPr>
+        <w:t xml:space="preserve">Scénario </w:t>
+      </w:r>
+      <w:proofErr w:type="gramStart"/>
+      <w:r>
+        <w:rPr>
+          <w:i/>
+          <w:color w:val="3D85C6"/>
+          <w:sz w:val="24"/>
+          <w:szCs w:val="24"/>
+        </w:rPr>
+        <w:t>1:</w:t>
+      </w:r>
+      <w:proofErr w:type="gramEnd"/>
+      <w:r>
+        <w:rPr>
+          <w:sz w:val="24"/>
+          <w:szCs w:val="24"/>
+        </w:rPr>
+        <w:t xml:space="preserve"> </w:t>
+      </w:r>
+      <w:r>
+        <w:rPr>
+          <w:sz w:val="24"/>
+          <w:szCs w:val="24"/>
+        </w:rPr>
+        <w:tab/>
+        <w:t>1: Enregistrer une échéance</w:t>
+      </w:r>
+    </w:p>
+    <w:p>
+      <w:pPr>
+        <w:rPr>
+          <w:sz w:val="24"/>
+          <w:szCs w:val="24"/>
+        </w:rPr>
+      </w:pPr>
+      <w:r>
+        <w:rPr>
+          <w:sz w:val="24"/>
+          <w:szCs w:val="24"/>
+        </w:rPr>
+        <w:t xml:space="preserve">            </w:t>
+      </w:r>
+      <w:r>
+        <w:rPr>
+          <w:sz w:val="24"/>
+          <w:szCs w:val="24"/>
+        </w:rPr>
+        <w:tab/>
+      </w:r>
+      <w:proofErr w:type="gramStart"/>
+      <w:r>
+        <w:rPr>
+          <w:sz w:val="24"/>
+          <w:szCs w:val="24"/>
+        </w:rPr>
+        <w:t>2:</w:t>
+      </w:r>
+      <w:proofErr w:type="gramEnd"/>
+      <w:r>
+        <w:rPr>
+          <w:sz w:val="24"/>
+          <w:szCs w:val="24"/>
+        </w:rPr>
+        <w:t xml:space="preserve"> Cliquez sur “Echéancier”</w:t>
+      </w:r>
+    </w:p>
+    <w:p>
+      <w:pPr>
+        <w:ind w:left="720" w:firstLine="720"/>
+        <w:rPr>
+          <w:sz w:val="24"/>
+          <w:szCs w:val="24"/>
+        </w:rPr>
+      </w:pPr>
+      <w:proofErr w:type="gramStart"/>
+      <w:r>
+        <w:rPr>
+          <w:sz w:val="24"/>
+          <w:szCs w:val="24"/>
+        </w:rPr>
+        <w:t>3:</w:t>
+      </w:r>
+      <w:proofErr w:type="gramEnd"/>
+      <w:r>
+        <w:rPr>
+          <w:sz w:val="24"/>
+          <w:szCs w:val="24"/>
+        </w:rPr>
+        <w:t xml:space="preserve"> Cliquez “Enregistrer une échéance”</w:t>
+      </w:r>
+    </w:p>
+    <w:p>
+      <w:pPr>
+        <w:ind w:left="1440" w:right="-607"/>
+        <w:rPr>
+          <w:sz w:val="24"/>
+          <w:szCs w:val="24"/>
+        </w:rPr>
+      </w:pPr>
+      <w:proofErr w:type="gramStart"/>
+      <w:r>
+        <w:rPr>
+          <w:sz w:val="24"/>
+          <w:szCs w:val="24"/>
+        </w:rPr>
+        <w:t>4:</w:t>
+      </w:r>
+      <w:proofErr w:type="gramEnd"/>
+      <w:r>
+        <w:rPr>
+          <w:sz w:val="24"/>
+          <w:szCs w:val="24"/>
+        </w:rPr>
+        <w:t xml:space="preserve"> Sélectionnez l’échéance à enregistrer ou toutes les échéances en                  basculant le bouton “Enregistrer toutes les échéances” à la position “I” (vert)</w:t>
+      </w:r>
+    </w:p>
+    <w:p>
+      <w:pPr>
+        <w:ind w:left="720" w:firstLine="720"/>
+        <w:rPr>
+          <w:sz w:val="24"/>
+          <w:szCs w:val="24"/>
+        </w:rPr>
+      </w:pPr>
+      <w:proofErr w:type="gramStart"/>
+      <w:r>
+        <w:rPr>
+          <w:sz w:val="24"/>
+          <w:szCs w:val="24"/>
+        </w:rPr>
+        <w:t>5:</w:t>
+      </w:r>
+      <w:proofErr w:type="gramEnd"/>
+      <w:r>
+        <w:rPr>
+          <w:sz w:val="24"/>
+          <w:szCs w:val="24"/>
+        </w:rPr>
+        <w:t xml:space="preserve"> Cliquez sur valider</w:t>
+      </w:r>
+    </w:p>
+    <w:p>
+      <w:pPr>
+        <w:rPr>
+          <w:sz w:val="24"/>
+          <w:szCs w:val="24"/>
+        </w:rPr>
+      </w:pPr>
+    </w:p>
+    <w:p>
+      <w:pPr>
         <w:rPr>
           <w:b/>
           <w:color w:val="0B5394"/>
           <w:sz w:val="28"/>
           <w:szCs w:val="28"/>
         </w:rPr>
-        <w:t>des</w:t>
-      </w:r>
-      <w:r>
+      </w:pPr>
+    </w:p>
+    <w:p>
+      <w:pPr>
         <w:rPr>
           <w:b/>
           <w:color w:val="0B5394"/>
           <w:sz w:val="28"/>
           <w:szCs w:val="28"/>
         </w:rPr>
-        <w:t xml:space="preserve"> favoris</w:t>
-      </w:r>
-    </w:p>
-    <w:p>
-      <w:pPr>
-        <w:rPr>
-          <w:sz w:val="24"/>
-          <w:szCs w:val="24"/>
-        </w:rPr>
-      </w:pPr>
-      <w:r>
-        <w:rPr>
-          <w:sz w:val="24"/>
-          <w:szCs w:val="24"/>
-        </w:rPr>
-        <w:t xml:space="preserve">Cas </w:t>
-      </w:r>
-      <w:proofErr w:type="gramStart"/>
-      <w:r>
-        <w:rPr>
-          <w:sz w:val="24"/>
-          <w:szCs w:val="24"/>
-        </w:rPr>
-        <w:t>inclus:</w:t>
-      </w:r>
-      <w:proofErr w:type="gramEnd"/>
-      <w:r>
-        <w:rPr>
-          <w:sz w:val="24"/>
-          <w:szCs w:val="24"/>
-        </w:rPr>
-        <w:t xml:space="preserve"> </w:t>
-      </w:r>
-      <w:r>
-        <w:rPr>
-          <w:sz w:val="24"/>
-          <w:szCs w:val="24"/>
-        </w:rPr>
-        <w:t>S’identifier</w:t>
-      </w:r>
-    </w:p>
-    <w:p>
-      <w:pPr>
-        <w:rPr>
-          <w:sz w:val="24"/>
-          <w:szCs w:val="24"/>
-        </w:rPr>
-      </w:pPr>
-      <w:r>
-        <w:rPr>
-          <w:sz w:val="24"/>
-          <w:szCs w:val="24"/>
-        </w:rPr>
-        <w:t>Cas étendu : Gérer ses comptes</w:t>
-      </w:r>
-    </w:p>
-    <w:p>
-      <w:pPr>
-        <w:rPr>
-          <w:sz w:val="24"/>
-          <w:szCs w:val="24"/>
-        </w:rPr>
-      </w:pPr>
-      <w:proofErr w:type="gramStart"/>
-      <w:r>
-        <w:rPr>
-          <w:sz w:val="24"/>
-          <w:szCs w:val="24"/>
-        </w:rPr>
-        <w:t>Description:</w:t>
-      </w:r>
-      <w:proofErr w:type="gramEnd"/>
-      <w:r>
-        <w:rPr>
-          <w:sz w:val="24"/>
-          <w:szCs w:val="24"/>
-        </w:rPr>
-        <w:t xml:space="preserve"> Permet </w:t>
-      </w:r>
-      <w:r>
-        <w:rPr>
-          <w:sz w:val="24"/>
-          <w:szCs w:val="24"/>
-        </w:rPr>
-        <w:t>de supprimer</w:t>
-      </w:r>
-      <w:r>
-        <w:rPr>
-          <w:sz w:val="24"/>
-          <w:szCs w:val="24"/>
-        </w:rPr>
-        <w:t xml:space="preserve"> une banque des favoris</w:t>
-      </w:r>
-    </w:p>
-    <w:p>
-      <w:pPr>
-        <w:rPr>
-          <w:sz w:val="24"/>
-          <w:szCs w:val="24"/>
-        </w:rPr>
-      </w:pPr>
-      <w:proofErr w:type="gramStart"/>
-      <w:r>
-        <w:rPr>
-          <w:sz w:val="24"/>
-          <w:szCs w:val="24"/>
-        </w:rPr>
-        <w:t>Acteur:</w:t>
-      </w:r>
-      <w:proofErr w:type="gramEnd"/>
-      <w:r>
-        <w:rPr>
-          <w:sz w:val="24"/>
-          <w:szCs w:val="24"/>
-        </w:rPr>
-        <w:t xml:space="preserve"> Inscrit</w:t>
-      </w:r>
-    </w:p>
-    <w:p>
-      <w:pPr>
-        <w:rPr>
-          <w:sz w:val="24"/>
-          <w:szCs w:val="24"/>
-        </w:rPr>
-      </w:pPr>
-    </w:p>
-    <w:p>
-      <w:pPr>
-        <w:rPr>
-          <w:sz w:val="24"/>
-          <w:szCs w:val="24"/>
-        </w:rPr>
-      </w:pPr>
-      <w:r>
-        <w:rPr>
-          <w:i/>
-          <w:color w:val="3D85C6"/>
-          <w:sz w:val="24"/>
-          <w:szCs w:val="24"/>
-        </w:rPr>
-        <w:t xml:space="preserve">Scénario </w:t>
-      </w:r>
-      <w:proofErr w:type="gramStart"/>
-      <w:r>
-        <w:rPr>
-          <w:i/>
-          <w:color w:val="3D85C6"/>
-          <w:sz w:val="24"/>
-          <w:szCs w:val="24"/>
-        </w:rPr>
-        <w:t>1:</w:t>
-      </w:r>
-      <w:proofErr w:type="gramEnd"/>
-      <w:r>
-        <w:rPr>
-          <w:sz w:val="24"/>
-          <w:szCs w:val="24"/>
-        </w:rPr>
-        <w:t xml:space="preserve"> </w:t>
-      </w:r>
-      <w:r>
-        <w:rPr>
-          <w:sz w:val="24"/>
-          <w:szCs w:val="24"/>
-        </w:rPr>
-        <w:tab/>
-        <w:t xml:space="preserve">1: </w:t>
-      </w:r>
-      <w:r>
-        <w:rPr>
-          <w:sz w:val="24"/>
-          <w:szCs w:val="24"/>
-        </w:rPr>
-        <w:t>Supprimer</w:t>
-      </w:r>
-      <w:r>
-        <w:rPr>
-          <w:sz w:val="24"/>
-          <w:szCs w:val="24"/>
-        </w:rPr>
-        <w:t xml:space="preserve"> une banque des favoris</w:t>
-      </w:r>
-    </w:p>
-    <w:p>
-      <w:pPr>
-        <w:rPr>
-          <w:sz w:val="24"/>
-          <w:szCs w:val="24"/>
-        </w:rPr>
-      </w:pPr>
-      <w:r>
-        <w:rPr>
-          <w:sz w:val="24"/>
-          <w:szCs w:val="24"/>
-        </w:rPr>
-        <w:t xml:space="preserve">            </w:t>
-      </w:r>
-      <w:r>
-        <w:rPr>
-          <w:sz w:val="24"/>
-          <w:szCs w:val="24"/>
-        </w:rPr>
-        <w:tab/>
-      </w:r>
-      <w:proofErr w:type="gramStart"/>
-      <w:r>
-        <w:rPr>
-          <w:sz w:val="24"/>
-          <w:szCs w:val="24"/>
-        </w:rPr>
-        <w:t>2:</w:t>
-      </w:r>
-      <w:proofErr w:type="gramEnd"/>
-      <w:r>
-        <w:rPr>
-          <w:sz w:val="24"/>
-          <w:szCs w:val="24"/>
-        </w:rPr>
-        <w:t xml:space="preserve"> Cliquez sur “Compte”</w:t>
-      </w:r>
-    </w:p>
-    <w:p>
-      <w:pPr>
-        <w:ind w:left="1440"/>
-        <w:rPr>
-          <w:sz w:val="24"/>
-          <w:szCs w:val="24"/>
-        </w:rPr>
-      </w:pPr>
-      <w:proofErr w:type="gramStart"/>
-      <w:r>
-        <w:rPr>
-          <w:sz w:val="24"/>
-          <w:szCs w:val="24"/>
-        </w:rPr>
-        <w:t>4:</w:t>
-      </w:r>
-      <w:proofErr w:type="gramEnd"/>
-      <w:r>
-        <w:rPr>
-          <w:sz w:val="24"/>
-          <w:szCs w:val="24"/>
-        </w:rPr>
-        <w:t xml:space="preserve"> Sélectionnez la banque à </w:t>
-      </w:r>
-      <w:r>
-        <w:rPr>
-          <w:sz w:val="24"/>
-          <w:szCs w:val="24"/>
-        </w:rPr>
-        <w:t>supprimer</w:t>
-      </w:r>
-      <w:r>
-        <w:rPr>
-          <w:sz w:val="24"/>
-          <w:szCs w:val="24"/>
-        </w:rPr>
-        <w:t xml:space="preserve"> dans la liste déroulante</w:t>
-      </w:r>
-      <w:r>
-        <w:rPr>
-          <w:sz w:val="24"/>
-          <w:szCs w:val="24"/>
-        </w:rPr>
-        <w:t xml:space="preserve"> </w:t>
-      </w:r>
-      <w:r>
-        <w:rPr>
-          <w:sz w:val="24"/>
-          <w:szCs w:val="24"/>
-        </w:rPr>
-        <w:t>« favoris »</w:t>
-      </w:r>
-    </w:p>
-    <w:p>
-      <w:pPr>
-        <w:ind w:left="720" w:firstLine="720"/>
-        <w:rPr>
-          <w:sz w:val="24"/>
-          <w:szCs w:val="24"/>
-        </w:rPr>
-      </w:pPr>
-      <w:proofErr w:type="gramStart"/>
-      <w:r>
-        <w:rPr>
-          <w:sz w:val="24"/>
-          <w:szCs w:val="24"/>
-        </w:rPr>
-        <w:t>5:</w:t>
-      </w:r>
-      <w:proofErr w:type="gramEnd"/>
-      <w:r>
-        <w:rPr>
-          <w:sz w:val="24"/>
-          <w:szCs w:val="24"/>
-        </w:rPr>
-        <w:t xml:space="preserve"> Cliquez sur valider</w:t>
-      </w:r>
-    </w:p>
-    <w:p>
-      <w:pPr>
-        <w:rPr>
-          <w:sz w:val="24"/>
-          <w:szCs w:val="24"/>
-        </w:rPr>
-      </w:pPr>
-    </w:p>
-    <w:p>
-      <w:pPr>
-        <w:rPr>
-          <w:sz w:val="24"/>
-          <w:szCs w:val="24"/>
-        </w:rPr>
-      </w:pPr>
-    </w:p>
-    <w:p>
-      <w:pPr>
-        <w:rPr>
-          <w:sz w:val="24"/>
-          <w:szCs w:val="24"/>
-        </w:rPr>
       </w:pPr>
     </w:p>
     <w:p>
@@ -3438,7 +3698,7 @@
           <w:sz w:val="28"/>
           <w:szCs w:val="28"/>
         </w:rPr>
-        <w:t>11</w:t>
+        <w:t>1</w:t>
       </w:r>
       <w:r>
         <w:rPr>
@@ -3447,7 +3707,7 @@
           <w:sz w:val="28"/>
           <w:szCs w:val="28"/>
         </w:rPr>
-        <w:t xml:space="preserve"> : </w:t>
+        <w:t>2</w:t>
       </w:r>
       <w:r>
         <w:rPr>
@@ -3456,7 +3716,7 @@
           <w:sz w:val="28"/>
           <w:szCs w:val="28"/>
         </w:rPr>
-        <w:t>Enregistrer une échéance</w:t>
+        <w:t xml:space="preserve"> : Supprimer une échéance</w:t>
       </w:r>
     </w:p>
     <w:p>
@@ -3509,14 +3769,7 @@
           <w:sz w:val="24"/>
           <w:szCs w:val="24"/>
         </w:rPr>
-        <w:t>Cas étendu :</w:t>
-      </w:r>
-      <w:r>
-        <w:rPr>
-          <w:sz w:val="24"/>
-          <w:szCs w:val="24"/>
-        </w:rPr>
-        <w:t xml:space="preserve"> Gérer son échéancier</w:t>
+        <w:t xml:space="preserve">Cas étendu : </w:t>
       </w:r>
     </w:p>
     <w:p>
@@ -3540,28 +3793,7 @@
           <w:sz w:val="24"/>
           <w:szCs w:val="24"/>
         </w:rPr>
-        <w:t xml:space="preserve"> Permet d’enregistrer une </w:t>
-      </w:r>
-      <w:r>
-        <w:rPr>
-          <w:sz w:val="24"/>
-          <w:szCs w:val="24"/>
-        </w:rPr>
-        <w:t>ou plusieurs é</w:t>
-      </w:r>
-      <w:r>
-        <w:rPr>
-          <w:sz w:val="24"/>
-          <w:szCs w:val="24"/>
-        </w:rPr>
-        <w:t>chéance</w:t>
-      </w:r>
-      <w:r>
-        <w:rPr>
-          <w:sz w:val="24"/>
-          <w:szCs w:val="24"/>
-        </w:rPr>
-        <w:t>s</w:t>
+        <w:t xml:space="preserve"> Permet de supprimer une ou plusieurs échéances</w:t>
       </w:r>
     </w:p>
     <w:p>
@@ -3590,29 +3822,21 @@
     </w:p>
     <w:p>
       <w:pPr>
-        <w:rPr>
-          <w:sz w:val="24"/>
-          <w:szCs w:val="24"/>
-        </w:rPr>
-      </w:pPr>
-    </w:p>
-    <w:p>
-      <w:pPr>
-        <w:rPr>
-          <w:sz w:val="24"/>
-          <w:szCs w:val="24"/>
-        </w:rPr>
-      </w:pPr>
-      <w:r>
         <w:rPr>
           <w:i/>
           <w:color w:val="3D85C6"/>
           <w:sz w:val="24"/>
           <w:szCs w:val="24"/>
         </w:rPr>
-        <w:t xml:space="preserve">Scénario </w:t>
-      </w:r>
-      <w:proofErr w:type="gramStart"/>
+      </w:pPr>
+    </w:p>
+    <w:p>
+      <w:pPr>
+        <w:rPr>
+          <w:sz w:val="24"/>
+          <w:szCs w:val="24"/>
+        </w:rPr>
+      </w:pPr>
       <w:r>
         <w:rPr>
           <w:i/>
@@ -3620,7 +3844,17 @@
           <w:sz w:val="24"/>
           <w:szCs w:val="24"/>
         </w:rPr>
-        <w:t>1:</w:t>
+        <w:t xml:space="preserve">Scénario </w:t>
+      </w:r>
+      <w:proofErr w:type="gramStart"/>
+      <w:r>
+        <w:rPr>
+          <w:i/>
+          <w:color w:val="3D85C6"/>
+          <w:sz w:val="24"/>
+          <w:szCs w:val="24"/>
+        </w:rPr>
+        <w:t>2:</w:t>
       </w:r>
       <w:proofErr w:type="gramEnd"/>
       <w:r>
@@ -3636,7 +3870,7 @@
           <w:szCs w:val="24"/>
         </w:rPr>
         <w:tab/>
-        <w:t>1: Enregistrer une échéance</w:t>
+        <w:t>1: Supprimer une échéance</w:t>
       </w:r>
     </w:p>
     <w:p>
@@ -3699,12 +3933,12 @@
           <w:sz w:val="24"/>
           <w:szCs w:val="24"/>
         </w:rPr>
-        <w:t xml:space="preserve"> Cliquez “Enregistrer une échéance”</w:t>
-      </w:r>
-    </w:p>
-    <w:p>
-      <w:pPr>
-        <w:ind w:left="1440" w:right="-607"/>
+        <w:t xml:space="preserve"> Cliquez “Supprimer une échéance”</w:t>
+      </w:r>
+    </w:p>
+    <w:p>
+      <w:pPr>
+        <w:ind w:left="1440" w:right="-749"/>
         <w:rPr>
           <w:sz w:val="24"/>
           <w:szCs w:val="24"/>
@@ -3724,7 +3958,7 @@
           <w:sz w:val="24"/>
           <w:szCs w:val="24"/>
         </w:rPr>
-        <w:t xml:space="preserve"> Sélectionnez l’échéance à enregistrer ou toutes les échéances en                  basculant le bouton “Enregistrer toutes les échéances” à la position “I” (vert)</w:t>
+        <w:t xml:space="preserve"> Sélectionnez l’échéance à supprimer ou toutes les échéances en                    basculant le bouton “Supprimer toutes les échéances” à la position “I” (vert)</w:t>
       </w:r>
     </w:p>
     <w:p>
@@ -3749,46 +3983,69 @@
           <w:sz w:val="24"/>
           <w:szCs w:val="24"/>
         </w:rPr>
-        <w:t xml:space="preserve"> Cliquez sur valider</w:t>
-      </w:r>
-    </w:p>
-    <w:p>
-      <w:pPr>
-        <w:rPr>
-          <w:sz w:val="24"/>
-          <w:szCs w:val="24"/>
-        </w:rPr>
-      </w:pPr>
-    </w:p>
-    <w:p>
-      <w:pPr>
+        <w:t xml:space="preserve"> Cliquez sur valide</w:t>
+      </w:r>
+      <w:r>
+        <w:rPr>
+          <w:sz w:val="24"/>
+          <w:szCs w:val="24"/>
+        </w:rPr>
+        <w:t>r</w:t>
+      </w:r>
+    </w:p>
+    <w:p>
+      <w:pPr>
+        <w:ind w:left="720" w:firstLine="720"/>
+        <w:rPr>
+          <w:sz w:val="24"/>
+          <w:szCs w:val="24"/>
+        </w:rPr>
+      </w:pPr>
+    </w:p>
+    <w:p>
+      <w:pPr>
+        <w:ind w:left="720" w:firstLine="720"/>
+        <w:rPr>
+          <w:sz w:val="24"/>
+          <w:szCs w:val="24"/>
+        </w:rPr>
+      </w:pPr>
+    </w:p>
+    <w:p>
+      <w:pPr>
+        <w:rPr>
+          <w:sz w:val="24"/>
+          <w:szCs w:val="24"/>
+        </w:rPr>
+      </w:pPr>
+      <w:r>
         <w:rPr>
           <w:b/>
           <w:color w:val="0B5394"/>
           <w:sz w:val="28"/>
           <w:szCs w:val="28"/>
         </w:rPr>
-      </w:pPr>
-    </w:p>
-    <w:p>
-      <w:pPr>
+        <w:lastRenderedPageBreak/>
+        <w:t xml:space="preserve">Cas </w:t>
+      </w:r>
+      <w:r>
         <w:rPr>
           <w:b/>
           <w:color w:val="0B5394"/>
           <w:sz w:val="28"/>
           <w:szCs w:val="28"/>
         </w:rPr>
-      </w:pPr>
-    </w:p>
-    <w:p>
-      <w:pPr>
+        <w:t>1</w:t>
+      </w:r>
+      <w:r>
         <w:rPr>
           <w:b/>
           <w:color w:val="0B5394"/>
           <w:sz w:val="28"/>
           <w:szCs w:val="28"/>
         </w:rPr>
-      </w:pPr>
+        <w:t>3</w:t>
+      </w:r>
       <w:r>
         <w:rPr>
           <w:b/>
@@ -3796,7 +4053,7 @@
           <w:sz w:val="28"/>
           <w:szCs w:val="28"/>
         </w:rPr>
-        <w:t xml:space="preserve">Cas </w:t>
+        <w:t xml:space="preserve"> : </w:t>
       </w:r>
       <w:r>
         <w:rPr>
@@ -3805,7 +4062,7 @@
           <w:sz w:val="28"/>
           <w:szCs w:val="28"/>
         </w:rPr>
-        <w:t>1</w:t>
+        <w:t>Supprimer</w:t>
       </w:r>
       <w:r>
         <w:rPr>
@@ -3814,8 +4071,373 @@
           <w:sz w:val="28"/>
           <w:szCs w:val="28"/>
         </w:rPr>
-        <w:t>2</w:t>
-      </w:r>
+        <w:t xml:space="preserve"> ses planifications</w:t>
+      </w:r>
+    </w:p>
+    <w:p>
+      <w:pPr>
+        <w:rPr>
+          <w:sz w:val="24"/>
+          <w:szCs w:val="24"/>
+        </w:rPr>
+      </w:pPr>
+      <w:r>
+        <w:rPr>
+          <w:sz w:val="24"/>
+          <w:szCs w:val="24"/>
+        </w:rPr>
+        <w:t xml:space="preserve">Cas </w:t>
+      </w:r>
+      <w:proofErr w:type="gramStart"/>
+      <w:r>
+        <w:rPr>
+          <w:sz w:val="24"/>
+          <w:szCs w:val="24"/>
+        </w:rPr>
+        <w:t>inclus:</w:t>
+      </w:r>
+      <w:proofErr w:type="gramEnd"/>
+      <w:r>
+        <w:rPr>
+          <w:sz w:val="24"/>
+          <w:szCs w:val="24"/>
+        </w:rPr>
+        <w:t xml:space="preserve"> </w:t>
+      </w:r>
+      <w:r>
+        <w:rPr>
+          <w:sz w:val="24"/>
+          <w:szCs w:val="24"/>
+        </w:rPr>
+        <w:t>S’identifier</w:t>
+      </w:r>
+    </w:p>
+    <w:p>
+      <w:pPr>
+        <w:rPr>
+          <w:sz w:val="24"/>
+          <w:szCs w:val="24"/>
+        </w:rPr>
+      </w:pPr>
+      <w:r>
+        <w:rPr>
+          <w:sz w:val="24"/>
+          <w:szCs w:val="24"/>
+        </w:rPr>
+        <w:t>Cas étendu :</w:t>
+      </w:r>
+      <w:r>
+        <w:rPr>
+          <w:sz w:val="24"/>
+          <w:szCs w:val="24"/>
+        </w:rPr>
+        <w:t xml:space="preserve"> </w:t>
+      </w:r>
+    </w:p>
+    <w:p>
+      <w:pPr>
+        <w:rPr>
+          <w:sz w:val="24"/>
+          <w:szCs w:val="24"/>
+        </w:rPr>
+      </w:pPr>
+      <w:proofErr w:type="gramStart"/>
+      <w:r>
+        <w:rPr>
+          <w:sz w:val="24"/>
+          <w:szCs w:val="24"/>
+        </w:rPr>
+        <w:t>Description:</w:t>
+      </w:r>
+      <w:proofErr w:type="gramEnd"/>
+      <w:r>
+        <w:rPr>
+          <w:sz w:val="24"/>
+          <w:szCs w:val="24"/>
+        </w:rPr>
+        <w:t xml:space="preserve"> Permet </w:t>
+      </w:r>
+      <w:r>
+        <w:rPr>
+          <w:sz w:val="24"/>
+          <w:szCs w:val="24"/>
+        </w:rPr>
+        <w:t>de</w:t>
+      </w:r>
+      <w:r>
+        <w:rPr>
+          <w:sz w:val="24"/>
+          <w:szCs w:val="24"/>
+        </w:rPr>
+        <w:t xml:space="preserve"> supprimer une</w:t>
+      </w:r>
+      <w:r>
+        <w:rPr>
+          <w:sz w:val="24"/>
+          <w:szCs w:val="24"/>
+        </w:rPr>
+        <w:t xml:space="preserve"> ou plusieurs</w:t>
+      </w:r>
+      <w:r>
+        <w:rPr>
+          <w:sz w:val="24"/>
+          <w:szCs w:val="24"/>
+        </w:rPr>
+        <w:t xml:space="preserve"> planification</w:t>
+      </w:r>
+      <w:r>
+        <w:rPr>
+          <w:sz w:val="24"/>
+          <w:szCs w:val="24"/>
+        </w:rPr>
+        <w:t>s</w:t>
+      </w:r>
+    </w:p>
+    <w:p>
+      <w:pPr>
+        <w:rPr>
+          <w:sz w:val="24"/>
+          <w:szCs w:val="24"/>
+        </w:rPr>
+      </w:pPr>
+      <w:proofErr w:type="gramStart"/>
+      <w:r>
+        <w:rPr>
+          <w:sz w:val="24"/>
+          <w:szCs w:val="24"/>
+        </w:rPr>
+        <w:t>Acteur:</w:t>
+      </w:r>
+      <w:proofErr w:type="gramEnd"/>
+      <w:r>
+        <w:rPr>
+          <w:sz w:val="24"/>
+          <w:szCs w:val="24"/>
+        </w:rPr>
+        <w:t xml:space="preserve"> Inscrit</w:t>
+      </w:r>
+    </w:p>
+    <w:p>
+      <w:pPr>
+        <w:rPr>
+          <w:sz w:val="24"/>
+          <w:szCs w:val="24"/>
+        </w:rPr>
+      </w:pPr>
+    </w:p>
+    <w:p>
+      <w:pPr>
+        <w:rPr>
+          <w:sz w:val="24"/>
+          <w:szCs w:val="24"/>
+        </w:rPr>
+      </w:pPr>
+      <w:r>
+        <w:rPr>
+          <w:i/>
+          <w:color w:val="3D85C6"/>
+          <w:sz w:val="24"/>
+          <w:szCs w:val="24"/>
+        </w:rPr>
+        <w:t xml:space="preserve">Scénario </w:t>
+      </w:r>
+      <w:proofErr w:type="gramStart"/>
+      <w:r>
+        <w:rPr>
+          <w:i/>
+          <w:color w:val="3D85C6"/>
+          <w:sz w:val="24"/>
+          <w:szCs w:val="24"/>
+        </w:rPr>
+        <w:t>1</w:t>
+      </w:r>
+      <w:r>
+        <w:rPr>
+          <w:i/>
+          <w:color w:val="3D85C6"/>
+          <w:sz w:val="24"/>
+          <w:szCs w:val="24"/>
+        </w:rPr>
+        <w:t>:</w:t>
+      </w:r>
+      <w:proofErr w:type="gramEnd"/>
+      <w:r>
+        <w:rPr>
+          <w:sz w:val="24"/>
+          <w:szCs w:val="24"/>
+        </w:rPr>
+        <w:t xml:space="preserve"> </w:t>
+      </w:r>
+      <w:r>
+        <w:rPr>
+          <w:sz w:val="24"/>
+          <w:szCs w:val="24"/>
+        </w:rPr>
+        <w:tab/>
+        <w:t xml:space="preserve">1: </w:t>
+      </w:r>
+      <w:r>
+        <w:rPr>
+          <w:sz w:val="24"/>
+          <w:szCs w:val="24"/>
+        </w:rPr>
+        <w:t>Pour s</w:t>
+      </w:r>
+      <w:r>
+        <w:rPr>
+          <w:sz w:val="24"/>
+          <w:szCs w:val="24"/>
+        </w:rPr>
+        <w:t>upprimer une planification</w:t>
+      </w:r>
+    </w:p>
+    <w:p>
+      <w:pPr>
+        <w:rPr>
+          <w:sz w:val="24"/>
+          <w:szCs w:val="24"/>
+        </w:rPr>
+      </w:pPr>
+      <w:r>
+        <w:rPr>
+          <w:sz w:val="24"/>
+          <w:szCs w:val="24"/>
+        </w:rPr>
+        <w:t xml:space="preserve">            </w:t>
+      </w:r>
+      <w:r>
+        <w:rPr>
+          <w:sz w:val="24"/>
+          <w:szCs w:val="24"/>
+        </w:rPr>
+        <w:tab/>
+      </w:r>
+      <w:proofErr w:type="gramStart"/>
+      <w:r>
+        <w:rPr>
+          <w:sz w:val="24"/>
+          <w:szCs w:val="24"/>
+        </w:rPr>
+        <w:t>2:</w:t>
+      </w:r>
+      <w:proofErr w:type="gramEnd"/>
+      <w:r>
+        <w:rPr>
+          <w:sz w:val="24"/>
+          <w:szCs w:val="24"/>
+        </w:rPr>
+        <w:t xml:space="preserve"> Cliquez sur "Planification"</w:t>
+      </w:r>
+    </w:p>
+    <w:p>
+      <w:pPr>
+        <w:ind w:left="720" w:firstLine="720"/>
+        <w:rPr>
+          <w:sz w:val="24"/>
+          <w:szCs w:val="24"/>
+        </w:rPr>
+      </w:pPr>
+      <w:proofErr w:type="gramStart"/>
+      <w:r>
+        <w:rPr>
+          <w:sz w:val="24"/>
+          <w:szCs w:val="24"/>
+        </w:rPr>
+        <w:t>3:</w:t>
+      </w:r>
+      <w:proofErr w:type="gramEnd"/>
+      <w:r>
+        <w:rPr>
+          <w:sz w:val="24"/>
+          <w:szCs w:val="24"/>
+        </w:rPr>
+        <w:t xml:space="preserve"> Cliquez “Supprimer une planification”</w:t>
+      </w:r>
+    </w:p>
+    <w:p>
+      <w:pPr>
+        <w:ind w:left="1440"/>
+        <w:rPr>
+          <w:sz w:val="24"/>
+          <w:szCs w:val="24"/>
+        </w:rPr>
+      </w:pPr>
+      <w:proofErr w:type="gramStart"/>
+      <w:r>
+        <w:rPr>
+          <w:sz w:val="24"/>
+          <w:szCs w:val="24"/>
+        </w:rPr>
+        <w:t>4:</w:t>
+      </w:r>
+      <w:proofErr w:type="gramEnd"/>
+      <w:r>
+        <w:rPr>
+          <w:sz w:val="24"/>
+          <w:szCs w:val="24"/>
+        </w:rPr>
+        <w:t xml:space="preserve"> Sélectionnez la planification à supprimer ou toutes les planifications en basculant le bouton “Enregistrer tout” à la position “I” (vert)</w:t>
+      </w:r>
+    </w:p>
+    <w:p>
+      <w:pPr>
+        <w:ind w:left="720" w:firstLine="720"/>
+        <w:rPr>
+          <w:sz w:val="24"/>
+          <w:szCs w:val="24"/>
+        </w:rPr>
+      </w:pPr>
+      <w:proofErr w:type="gramStart"/>
+      <w:r>
+        <w:rPr>
+          <w:sz w:val="24"/>
+          <w:szCs w:val="24"/>
+        </w:rPr>
+        <w:t>5:</w:t>
+      </w:r>
+      <w:proofErr w:type="gramEnd"/>
+      <w:r>
+        <w:rPr>
+          <w:sz w:val="24"/>
+          <w:szCs w:val="24"/>
+        </w:rPr>
+        <w:t xml:space="preserve"> Cliquez sur valider</w:t>
+      </w:r>
+    </w:p>
+    <w:p>
+      <w:pPr>
+        <w:ind w:left="720" w:firstLine="720"/>
+        <w:rPr>
+          <w:sz w:val="24"/>
+          <w:szCs w:val="24"/>
+        </w:rPr>
+      </w:pPr>
+    </w:p>
+    <w:p>
+      <w:pPr>
+        <w:ind w:left="720" w:firstLine="720"/>
+        <w:rPr>
+          <w:sz w:val="24"/>
+          <w:szCs w:val="24"/>
+        </w:rPr>
+      </w:pPr>
+    </w:p>
+    <w:p>
+      <w:pPr>
+        <w:ind w:left="720" w:firstLine="720"/>
+        <w:rPr>
+          <w:sz w:val="24"/>
+          <w:szCs w:val="24"/>
+        </w:rPr>
+      </w:pPr>
+    </w:p>
+    <w:p>
+      <w:pPr>
+        <w:rPr>
+          <w:sz w:val="24"/>
+          <w:szCs w:val="24"/>
+        </w:rPr>
+      </w:pPr>
       <w:r>
         <w:rPr>
           <w:b/>
@@ -3823,308 +4445,8 @@
           <w:sz w:val="28"/>
           <w:szCs w:val="28"/>
         </w:rPr>
-        <w:t xml:space="preserve"> : Supprimer une échéance</w:t>
-      </w:r>
-    </w:p>
-    <w:p>
-      <w:pPr>
-        <w:rPr>
-          <w:sz w:val="24"/>
-          <w:szCs w:val="24"/>
-        </w:rPr>
-      </w:pPr>
-      <w:r>
-        <w:rPr>
-          <w:sz w:val="24"/>
-          <w:szCs w:val="24"/>
-        </w:rPr>
         <w:t xml:space="preserve">Cas </w:t>
       </w:r>
-      <w:proofErr w:type="gramStart"/>
-      <w:r>
-        <w:rPr>
-          <w:sz w:val="24"/>
-          <w:szCs w:val="24"/>
-        </w:rPr>
-        <w:t>inclus:</w:t>
-      </w:r>
-      <w:proofErr w:type="gramEnd"/>
-      <w:r>
-        <w:rPr>
-          <w:sz w:val="24"/>
-          <w:szCs w:val="24"/>
-        </w:rPr>
-        <w:t xml:space="preserve"> </w:t>
-      </w:r>
-      <w:r>
-        <w:rPr>
-          <w:sz w:val="24"/>
-          <w:szCs w:val="24"/>
-        </w:rPr>
-        <w:t>S’identifier</w:t>
-      </w:r>
-    </w:p>
-    <w:p>
-      <w:pPr>
-        <w:rPr>
-          <w:sz w:val="24"/>
-          <w:szCs w:val="24"/>
-        </w:rPr>
-      </w:pPr>
-      <w:r>
-        <w:rPr>
-          <w:sz w:val="24"/>
-          <w:szCs w:val="24"/>
-        </w:rPr>
-        <w:t>Cas étendu : Gérer son échéancier</w:t>
-      </w:r>
-    </w:p>
-    <w:p>
-      <w:pPr>
-        <w:rPr>
-          <w:sz w:val="24"/>
-          <w:szCs w:val="24"/>
-        </w:rPr>
-      </w:pPr>
-      <w:proofErr w:type="gramStart"/>
-      <w:r>
-        <w:rPr>
-          <w:sz w:val="24"/>
-          <w:szCs w:val="24"/>
-        </w:rPr>
-        <w:t>Description:</w:t>
-      </w:r>
-      <w:proofErr w:type="gramEnd"/>
-      <w:r>
-        <w:rPr>
-          <w:sz w:val="24"/>
-          <w:szCs w:val="24"/>
-        </w:rPr>
-        <w:t xml:space="preserve"> Permet de supprimer une ou plusieurs échéances</w:t>
-      </w:r>
-    </w:p>
-    <w:p>
-      <w:pPr>
-        <w:rPr>
-          <w:sz w:val="24"/>
-          <w:szCs w:val="24"/>
-        </w:rPr>
-      </w:pPr>
-      <w:proofErr w:type="gramStart"/>
-      <w:r>
-        <w:rPr>
-          <w:sz w:val="24"/>
-          <w:szCs w:val="24"/>
-        </w:rPr>
-        <w:t>Acteur:</w:t>
-      </w:r>
-      <w:proofErr w:type="gramEnd"/>
-      <w:r>
-        <w:rPr>
-          <w:sz w:val="24"/>
-          <w:szCs w:val="24"/>
-        </w:rPr>
-        <w:t xml:space="preserve"> Inscrit</w:t>
-      </w:r>
-    </w:p>
-    <w:p>
-      <w:pPr>
-        <w:rPr>
-          <w:i/>
-          <w:color w:val="3D85C6"/>
-          <w:sz w:val="24"/>
-          <w:szCs w:val="24"/>
-        </w:rPr>
-      </w:pPr>
-    </w:p>
-    <w:p>
-      <w:pPr>
-        <w:rPr>
-          <w:sz w:val="24"/>
-          <w:szCs w:val="24"/>
-        </w:rPr>
-      </w:pPr>
-      <w:r>
-        <w:rPr>
-          <w:i/>
-          <w:color w:val="3D85C6"/>
-          <w:sz w:val="24"/>
-          <w:szCs w:val="24"/>
-        </w:rPr>
-        <w:t xml:space="preserve">Scénario </w:t>
-      </w:r>
-      <w:proofErr w:type="gramStart"/>
-      <w:r>
-        <w:rPr>
-          <w:i/>
-          <w:color w:val="3D85C6"/>
-          <w:sz w:val="24"/>
-          <w:szCs w:val="24"/>
-        </w:rPr>
-        <w:t>2:</w:t>
-      </w:r>
-      <w:proofErr w:type="gramEnd"/>
-      <w:r>
-        <w:rPr>
-          <w:sz w:val="24"/>
-          <w:szCs w:val="24"/>
-        </w:rPr>
-        <w:t xml:space="preserve"> </w:t>
-      </w:r>
-      <w:r>
-        <w:rPr>
-          <w:sz w:val="24"/>
-          <w:szCs w:val="24"/>
-        </w:rPr>
-        <w:tab/>
-        <w:t>1: Supprimer une échéance</w:t>
-      </w:r>
-    </w:p>
-    <w:p>
-      <w:pPr>
-        <w:rPr>
-          <w:sz w:val="24"/>
-          <w:szCs w:val="24"/>
-        </w:rPr>
-      </w:pPr>
-      <w:r>
-        <w:rPr>
-          <w:sz w:val="24"/>
-          <w:szCs w:val="24"/>
-        </w:rPr>
-        <w:t xml:space="preserve">            </w:t>
-      </w:r>
-      <w:r>
-        <w:rPr>
-          <w:sz w:val="24"/>
-          <w:szCs w:val="24"/>
-        </w:rPr>
-        <w:tab/>
-      </w:r>
-      <w:proofErr w:type="gramStart"/>
-      <w:r>
-        <w:rPr>
-          <w:sz w:val="24"/>
-          <w:szCs w:val="24"/>
-        </w:rPr>
-        <w:t>2:</w:t>
-      </w:r>
-      <w:proofErr w:type="gramEnd"/>
-      <w:r>
-        <w:rPr>
-          <w:sz w:val="24"/>
-          <w:szCs w:val="24"/>
-        </w:rPr>
-        <w:t xml:space="preserve"> Cliquez sur “Echéancier”</w:t>
-      </w:r>
-    </w:p>
-    <w:p>
-      <w:pPr>
-        <w:ind w:left="720" w:firstLine="720"/>
-        <w:rPr>
-          <w:sz w:val="24"/>
-          <w:szCs w:val="24"/>
-        </w:rPr>
-      </w:pPr>
-      <w:proofErr w:type="gramStart"/>
-      <w:r>
-        <w:rPr>
-          <w:sz w:val="24"/>
-          <w:szCs w:val="24"/>
-        </w:rPr>
-        <w:t>3:</w:t>
-      </w:r>
-      <w:proofErr w:type="gramEnd"/>
-      <w:r>
-        <w:rPr>
-          <w:sz w:val="24"/>
-          <w:szCs w:val="24"/>
-        </w:rPr>
-        <w:t xml:space="preserve"> Cliquez “Supprimer une échéance”</w:t>
-      </w:r>
-    </w:p>
-    <w:p>
-      <w:pPr>
-        <w:ind w:left="1440" w:right="-749"/>
-        <w:rPr>
-          <w:sz w:val="24"/>
-          <w:szCs w:val="24"/>
-        </w:rPr>
-      </w:pPr>
-      <w:proofErr w:type="gramStart"/>
-      <w:r>
-        <w:rPr>
-          <w:sz w:val="24"/>
-          <w:szCs w:val="24"/>
-        </w:rPr>
-        <w:t>4:</w:t>
-      </w:r>
-      <w:proofErr w:type="gramEnd"/>
-      <w:r>
-        <w:rPr>
-          <w:sz w:val="24"/>
-          <w:szCs w:val="24"/>
-        </w:rPr>
-        <w:t xml:space="preserve"> Sélectionnez l’échéance à supprimer ou toutes les échéances en                    basculant le bouton “Supprimer toutes les échéances” à la position “I” (vert)</w:t>
-      </w:r>
-    </w:p>
-    <w:p>
-      <w:pPr>
-        <w:ind w:left="720" w:firstLine="720"/>
-        <w:rPr>
-          <w:sz w:val="24"/>
-          <w:szCs w:val="24"/>
-        </w:rPr>
-      </w:pPr>
-      <w:proofErr w:type="gramStart"/>
-      <w:r>
-        <w:rPr>
-          <w:sz w:val="24"/>
-          <w:szCs w:val="24"/>
-        </w:rPr>
-        <w:t>5:</w:t>
-      </w:r>
-      <w:proofErr w:type="gramEnd"/>
-      <w:r>
-        <w:rPr>
-          <w:sz w:val="24"/>
-          <w:szCs w:val="24"/>
-        </w:rPr>
-        <w:t xml:space="preserve"> Cliquez sur valide</w:t>
-      </w:r>
-      <w:r>
-        <w:rPr>
-          <w:sz w:val="24"/>
-          <w:szCs w:val="24"/>
-        </w:rPr>
-        <w:t>r</w:t>
-      </w:r>
-    </w:p>
-    <w:p>
-      <w:pPr>
-        <w:ind w:left="720" w:firstLine="720"/>
-        <w:rPr>
-          <w:sz w:val="24"/>
-          <w:szCs w:val="24"/>
-        </w:rPr>
-      </w:pPr>
-    </w:p>
-    <w:p>
-      <w:pPr>
-        <w:ind w:left="720" w:firstLine="720"/>
-        <w:rPr>
-          <w:sz w:val="24"/>
-          <w:szCs w:val="24"/>
-        </w:rPr>
-      </w:pPr>
-    </w:p>
-    <w:p>
-      <w:pPr>
-        <w:rPr>
-          <w:sz w:val="24"/>
-          <w:szCs w:val="24"/>
-        </w:rPr>
-      </w:pPr>
       <w:r>
         <w:rPr>
           <w:b/>
@@ -4132,8 +4454,7 @@
           <w:sz w:val="28"/>
           <w:szCs w:val="28"/>
         </w:rPr>
-        <w:lastRenderedPageBreak/>
-        <w:t xml:space="preserve">Cas </w:t>
+        <w:t>1</w:t>
       </w:r>
       <w:r>
         <w:rPr>
@@ -4142,7 +4463,7 @@
           <w:sz w:val="28"/>
           <w:szCs w:val="28"/>
         </w:rPr>
-        <w:t>1</w:t>
+        <w:t>4</w:t>
       </w:r>
       <w:r>
         <w:rPr>
@@ -4151,34 +4472,7 @@
           <w:sz w:val="28"/>
           <w:szCs w:val="28"/>
         </w:rPr>
-        <w:t>3</w:t>
-      </w:r>
-      <w:r>
-        <w:rPr>
-          <w:b/>
-          <w:color w:val="0B5394"/>
-          <w:sz w:val="28"/>
-          <w:szCs w:val="28"/>
-        </w:rPr>
-        <w:t xml:space="preserve"> : </w:t>
-      </w:r>
-      <w:r>
-        <w:rPr>
-          <w:b/>
-          <w:color w:val="0B5394"/>
-          <w:sz w:val="28"/>
-          <w:szCs w:val="28"/>
-        </w:rPr>
-        <w:t>Supprimer</w:t>
-      </w:r>
-      <w:r>
-        <w:rPr>
-          <w:b/>
-          <w:color w:val="0B5394"/>
-          <w:sz w:val="28"/>
-          <w:szCs w:val="28"/>
-        </w:rPr>
-        <w:t xml:space="preserve"> ses planifications</w:t>
+        <w:t xml:space="preserve"> : Enregistrer ses planifications</w:t>
       </w:r>
     </w:p>
     <w:p>
@@ -4231,415 +4525,7 @@
           <w:sz w:val="24"/>
           <w:szCs w:val="24"/>
         </w:rPr>
-        <w:t>Cas étendu :</w:t>
-      </w:r>
-      <w:r>
-        <w:rPr>
-          <w:sz w:val="24"/>
-          <w:szCs w:val="24"/>
-        </w:rPr>
-        <w:t xml:space="preserve"> Gérer ses planifications</w:t>
-      </w:r>
-    </w:p>
-    <w:p>
-      <w:pPr>
-        <w:rPr>
-          <w:sz w:val="24"/>
-          <w:szCs w:val="24"/>
-        </w:rPr>
-      </w:pPr>
-      <w:proofErr w:type="gramStart"/>
-      <w:r>
-        <w:rPr>
-          <w:sz w:val="24"/>
-          <w:szCs w:val="24"/>
-        </w:rPr>
-        <w:t>Description:</w:t>
-      </w:r>
-      <w:proofErr w:type="gramEnd"/>
-      <w:r>
-        <w:rPr>
-          <w:sz w:val="24"/>
-          <w:szCs w:val="24"/>
-        </w:rPr>
-        <w:t xml:space="preserve"> Permet </w:t>
-      </w:r>
-      <w:r>
-        <w:rPr>
-          <w:sz w:val="24"/>
-          <w:szCs w:val="24"/>
-        </w:rPr>
-        <w:t>de</w:t>
-      </w:r>
-      <w:r>
-        <w:rPr>
-          <w:sz w:val="24"/>
-          <w:szCs w:val="24"/>
-        </w:rPr>
-        <w:t xml:space="preserve"> supprimer une</w:t>
-      </w:r>
-      <w:r>
-        <w:rPr>
-          <w:sz w:val="24"/>
-          <w:szCs w:val="24"/>
-        </w:rPr>
-        <w:t xml:space="preserve"> ou plusieurs</w:t>
-      </w:r>
-      <w:r>
-        <w:rPr>
-          <w:sz w:val="24"/>
-          <w:szCs w:val="24"/>
-        </w:rPr>
-        <w:t xml:space="preserve"> planification</w:t>
-      </w:r>
-      <w:r>
-        <w:rPr>
-          <w:sz w:val="24"/>
-          <w:szCs w:val="24"/>
-        </w:rPr>
-        <w:t>s</w:t>
-      </w:r>
-    </w:p>
-    <w:p>
-      <w:pPr>
-        <w:rPr>
-          <w:sz w:val="24"/>
-          <w:szCs w:val="24"/>
-        </w:rPr>
-      </w:pPr>
-      <w:proofErr w:type="gramStart"/>
-      <w:r>
-        <w:rPr>
-          <w:sz w:val="24"/>
-          <w:szCs w:val="24"/>
-        </w:rPr>
-        <w:t>Acteur:</w:t>
-      </w:r>
-      <w:proofErr w:type="gramEnd"/>
-      <w:r>
-        <w:rPr>
-          <w:sz w:val="24"/>
-          <w:szCs w:val="24"/>
-        </w:rPr>
-        <w:t xml:space="preserve"> Inscrit</w:t>
-      </w:r>
-    </w:p>
-    <w:p>
-      <w:pPr>
-        <w:rPr>
-          <w:sz w:val="24"/>
-          <w:szCs w:val="24"/>
-        </w:rPr>
-      </w:pPr>
-    </w:p>
-    <w:p>
-      <w:pPr>
-        <w:rPr>
-          <w:sz w:val="24"/>
-          <w:szCs w:val="24"/>
-        </w:rPr>
-      </w:pPr>
-      <w:r>
-        <w:rPr>
-          <w:i/>
-          <w:color w:val="3D85C6"/>
-          <w:sz w:val="24"/>
-          <w:szCs w:val="24"/>
-        </w:rPr>
-        <w:t xml:space="preserve">Scénario </w:t>
-      </w:r>
-      <w:proofErr w:type="gramStart"/>
-      <w:r>
-        <w:rPr>
-          <w:i/>
-          <w:color w:val="3D85C6"/>
-          <w:sz w:val="24"/>
-          <w:szCs w:val="24"/>
-        </w:rPr>
-        <w:t>1</w:t>
-      </w:r>
-      <w:r>
-        <w:rPr>
-          <w:i/>
-          <w:color w:val="3D85C6"/>
-          <w:sz w:val="24"/>
-          <w:szCs w:val="24"/>
-        </w:rPr>
-        <w:t>:</w:t>
-      </w:r>
-      <w:proofErr w:type="gramEnd"/>
-      <w:r>
-        <w:rPr>
-          <w:sz w:val="24"/>
-          <w:szCs w:val="24"/>
-        </w:rPr>
-        <w:t xml:space="preserve"> </w:t>
-      </w:r>
-      <w:r>
-        <w:rPr>
-          <w:sz w:val="24"/>
-          <w:szCs w:val="24"/>
-        </w:rPr>
-        <w:tab/>
-        <w:t xml:space="preserve">1: </w:t>
-      </w:r>
-      <w:r>
-        <w:rPr>
-          <w:sz w:val="24"/>
-          <w:szCs w:val="24"/>
-        </w:rPr>
-        <w:t>Pour s</w:t>
-      </w:r>
-      <w:r>
-        <w:rPr>
-          <w:sz w:val="24"/>
-          <w:szCs w:val="24"/>
-        </w:rPr>
-        <w:t>upprimer une planification</w:t>
-      </w:r>
-    </w:p>
-    <w:p>
-      <w:pPr>
-        <w:rPr>
-          <w:sz w:val="24"/>
-          <w:szCs w:val="24"/>
-        </w:rPr>
-      </w:pPr>
-      <w:r>
-        <w:rPr>
-          <w:sz w:val="24"/>
-          <w:szCs w:val="24"/>
-        </w:rPr>
-        <w:t xml:space="preserve">            </w:t>
-      </w:r>
-      <w:r>
-        <w:rPr>
-          <w:sz w:val="24"/>
-          <w:szCs w:val="24"/>
-        </w:rPr>
-        <w:tab/>
-      </w:r>
-      <w:proofErr w:type="gramStart"/>
-      <w:r>
-        <w:rPr>
-          <w:sz w:val="24"/>
-          <w:szCs w:val="24"/>
-        </w:rPr>
-        <w:t>2:</w:t>
-      </w:r>
-      <w:proofErr w:type="gramEnd"/>
-      <w:r>
-        <w:rPr>
-          <w:sz w:val="24"/>
-          <w:szCs w:val="24"/>
-        </w:rPr>
-        <w:t xml:space="preserve"> Cliquez sur "Planification"</w:t>
-      </w:r>
-    </w:p>
-    <w:p>
-      <w:pPr>
-        <w:ind w:left="720" w:firstLine="720"/>
-        <w:rPr>
-          <w:sz w:val="24"/>
-          <w:szCs w:val="24"/>
-        </w:rPr>
-      </w:pPr>
-      <w:proofErr w:type="gramStart"/>
-      <w:r>
-        <w:rPr>
-          <w:sz w:val="24"/>
-          <w:szCs w:val="24"/>
-        </w:rPr>
-        <w:t>3:</w:t>
-      </w:r>
-      <w:proofErr w:type="gramEnd"/>
-      <w:r>
-        <w:rPr>
-          <w:sz w:val="24"/>
-          <w:szCs w:val="24"/>
-        </w:rPr>
-        <w:t xml:space="preserve"> Cliquez “Supprimer une planification”</w:t>
-      </w:r>
-    </w:p>
-    <w:p>
-      <w:pPr>
-        <w:ind w:left="1440"/>
-        <w:rPr>
-          <w:sz w:val="24"/>
-          <w:szCs w:val="24"/>
-        </w:rPr>
-      </w:pPr>
-      <w:proofErr w:type="gramStart"/>
-      <w:r>
-        <w:rPr>
-          <w:sz w:val="24"/>
-          <w:szCs w:val="24"/>
-        </w:rPr>
-        <w:t>4:</w:t>
-      </w:r>
-      <w:proofErr w:type="gramEnd"/>
-      <w:r>
-        <w:rPr>
-          <w:sz w:val="24"/>
-          <w:szCs w:val="24"/>
-        </w:rPr>
-        <w:t xml:space="preserve"> Sélectionnez la planification à supprimer ou toutes les planifications en basculant le bouton “Enregistrer tout” à la position “I” (vert)</w:t>
-      </w:r>
-    </w:p>
-    <w:p>
-      <w:pPr>
-        <w:ind w:left="720" w:firstLine="720"/>
-        <w:rPr>
-          <w:sz w:val="24"/>
-          <w:szCs w:val="24"/>
-        </w:rPr>
-      </w:pPr>
-      <w:proofErr w:type="gramStart"/>
-      <w:r>
-        <w:rPr>
-          <w:sz w:val="24"/>
-          <w:szCs w:val="24"/>
-        </w:rPr>
-        <w:t>5:</w:t>
-      </w:r>
-      <w:proofErr w:type="gramEnd"/>
-      <w:r>
-        <w:rPr>
-          <w:sz w:val="24"/>
-          <w:szCs w:val="24"/>
-        </w:rPr>
-        <w:t xml:space="preserve"> Cliquez sur valider</w:t>
-      </w:r>
-    </w:p>
-    <w:p>
-      <w:pPr>
-        <w:ind w:left="720" w:firstLine="720"/>
-        <w:rPr>
-          <w:sz w:val="24"/>
-          <w:szCs w:val="24"/>
-        </w:rPr>
-      </w:pPr>
-    </w:p>
-    <w:p>
-      <w:pPr>
-        <w:ind w:left="720" w:firstLine="720"/>
-        <w:rPr>
-          <w:sz w:val="24"/>
-          <w:szCs w:val="24"/>
-        </w:rPr>
-      </w:pPr>
-    </w:p>
-    <w:p>
-      <w:pPr>
-        <w:ind w:left="720" w:firstLine="720"/>
-        <w:rPr>
-          <w:sz w:val="24"/>
-          <w:szCs w:val="24"/>
-        </w:rPr>
-      </w:pPr>
-    </w:p>
-    <w:p>
-      <w:pPr>
-        <w:rPr>
-          <w:sz w:val="24"/>
-          <w:szCs w:val="24"/>
-        </w:rPr>
-      </w:pPr>
-      <w:r>
-        <w:rPr>
-          <w:b/>
-          <w:color w:val="0B5394"/>
-          <w:sz w:val="28"/>
-          <w:szCs w:val="28"/>
-        </w:rPr>
-        <w:t xml:space="preserve">Cas </w:t>
-      </w:r>
-      <w:r>
-        <w:rPr>
-          <w:b/>
-          <w:color w:val="0B5394"/>
-          <w:sz w:val="28"/>
-          <w:szCs w:val="28"/>
-        </w:rPr>
-        <w:t>1</w:t>
-      </w:r>
-      <w:r>
-        <w:rPr>
-          <w:b/>
-          <w:color w:val="0B5394"/>
-          <w:sz w:val="28"/>
-          <w:szCs w:val="28"/>
-        </w:rPr>
-        <w:t>4</w:t>
-      </w:r>
-      <w:r>
-        <w:rPr>
-          <w:b/>
-          <w:color w:val="0B5394"/>
-          <w:sz w:val="28"/>
-          <w:szCs w:val="28"/>
-        </w:rPr>
-        <w:t xml:space="preserve"> : Enregistrer ses planifications</w:t>
-      </w:r>
-    </w:p>
-    <w:p>
-      <w:pPr>
-        <w:rPr>
-          <w:sz w:val="24"/>
-          <w:szCs w:val="24"/>
-        </w:rPr>
-      </w:pPr>
-      <w:r>
-        <w:rPr>
-          <w:sz w:val="24"/>
-          <w:szCs w:val="24"/>
-        </w:rPr>
-        <w:t xml:space="preserve">Cas </w:t>
-      </w:r>
-      <w:proofErr w:type="gramStart"/>
-      <w:r>
-        <w:rPr>
-          <w:sz w:val="24"/>
-          <w:szCs w:val="24"/>
-        </w:rPr>
-        <w:t>inclus:</w:t>
-      </w:r>
-      <w:proofErr w:type="gramEnd"/>
-      <w:r>
-        <w:rPr>
-          <w:sz w:val="24"/>
-          <w:szCs w:val="24"/>
-        </w:rPr>
-        <w:t xml:space="preserve"> </w:t>
-      </w:r>
-      <w:r>
-        <w:rPr>
-          <w:sz w:val="24"/>
-          <w:szCs w:val="24"/>
-        </w:rPr>
-        <w:t>S’identifier</w:t>
-      </w:r>
-    </w:p>
-    <w:p>
-      <w:pPr>
-        <w:rPr>
-          <w:sz w:val="24"/>
-          <w:szCs w:val="24"/>
-        </w:rPr>
-      </w:pPr>
-      <w:r>
-        <w:rPr>
-          <w:sz w:val="24"/>
-          <w:szCs w:val="24"/>
-        </w:rPr>
-        <w:t>Cas étendu : Gérer ses planification</w:t>
-      </w:r>
-      <w:r>
-        <w:rPr>
-          <w:sz w:val="24"/>
-          <w:szCs w:val="24"/>
-        </w:rPr>
-        <w:t>s</w:t>
+        <w:t xml:space="preserve">Cas étendu : </w:t>
       </w:r>
     </w:p>
     <w:p>

</xml_diff>